<commit_message>
update notes for course 3
</commit_message>
<xml_diff>
--- a/course3 Structuring Machine Learning Projects/笔记.docx
+++ b/course3 Structuring Machine Learning Projects/笔记.docx
@@ -297,7 +297,21 @@
         <w:rPr>
           <w:rFonts w:hint="eastAsia"/>
         </w:rPr>
-        <w:t>接近人类水平，否则应该使用更大的网络或更好的优化算法（如adam等）</w:t>
+        <w:t>接近人类水平，否则应该使用更大的网络或更好的优化算法（如</w:t>
+      </w:r>
+      <w:proofErr w:type="spellStart"/>
+      <w:r>
+        <w:rPr>
+          <w:rFonts w:hint="eastAsia"/>
+        </w:rPr>
+        <w:t>adam</w:t>
+      </w:r>
+      <w:proofErr w:type="spellEnd"/>
+      <w:r>
+        <w:rPr>
+          <w:rFonts w:hint="eastAsia"/>
+        </w:rPr>
+        <w:t>等）</w:t>
       </w:r>
     </w:p>
     <w:p>
@@ -1059,7 +1073,21 @@
         <w:rPr>
           <w:rFonts w:hint="eastAsia"/>
         </w:rPr>
-        <w:t>dev集和test集必须与未来实际使用的数据是同分布</w:t>
+        <w:t>dev集和test</w:t>
+      </w:r>
+      <w:proofErr w:type="gramStart"/>
+      <w:r>
+        <w:rPr>
+          <w:rFonts w:hint="eastAsia"/>
+        </w:rPr>
+        <w:t>集必须</w:t>
+      </w:r>
+      <w:proofErr w:type="gramEnd"/>
+      <w:r>
+        <w:rPr>
+          <w:rFonts w:hint="eastAsia"/>
+        </w:rPr>
+        <w:t>与未来实际使用的数据是同分布</w:t>
       </w:r>
     </w:p>
     <w:p>
@@ -1100,7 +1128,21 @@
         <w:rPr>
           <w:rFonts w:hint="eastAsia"/>
         </w:rPr>
-        <w:t>ev集必须足够大，以区别不同算法的好坏</w:t>
+        <w:t>ev</w:t>
+      </w:r>
+      <w:proofErr w:type="gramStart"/>
+      <w:r>
+        <w:rPr>
+          <w:rFonts w:hint="eastAsia"/>
+        </w:rPr>
+        <w:t>集必须</w:t>
+      </w:r>
+      <w:proofErr w:type="gramEnd"/>
+      <w:r>
+        <w:rPr>
+          <w:rFonts w:hint="eastAsia"/>
+        </w:rPr>
+        <w:t>足够大，以区别不同算法的好坏</w:t>
       </w:r>
       <w:r>
         <w:rPr>
@@ -1125,7 +1167,21 @@
         <w:rPr>
           <w:rFonts w:hint="eastAsia"/>
         </w:rPr>
-        <w:t>est集必须足够大，以保证足够的置信度</w:t>
+        <w:t>est</w:t>
+      </w:r>
+      <w:proofErr w:type="gramStart"/>
+      <w:r>
+        <w:rPr>
+          <w:rFonts w:hint="eastAsia"/>
+        </w:rPr>
+        <w:t>集必须</w:t>
+      </w:r>
+      <w:proofErr w:type="gramEnd"/>
+      <w:r>
+        <w:rPr>
+          <w:rFonts w:hint="eastAsia"/>
+        </w:rPr>
+        <w:t>足够大，以保证足够的置信度</w:t>
       </w:r>
       <w:r>
         <w:rPr>
@@ -1153,7 +1209,21 @@
         <w:rPr>
           <w:rFonts w:hint="eastAsia"/>
         </w:rPr>
-        <w:t>当Dev集和test集存在一些需要排除的错误因素时，基于正交性，可以将目标分两步来考虑：</w:t>
+        <w:t>当Dev集和test</w:t>
+      </w:r>
+      <w:proofErr w:type="gramStart"/>
+      <w:r>
+        <w:rPr>
+          <w:rFonts w:hint="eastAsia"/>
+        </w:rPr>
+        <w:t>集存在</w:t>
+      </w:r>
+      <w:proofErr w:type="gramEnd"/>
+      <w:r>
+        <w:rPr>
+          <w:rFonts w:hint="eastAsia"/>
+        </w:rPr>
+        <w:t>一些需要排除的错误因素时，基于正交性，可以将目标分两步来考虑：</w:t>
       </w:r>
     </w:p>
     <w:p>
@@ -1653,7 +1723,21 @@
         <w:rPr>
           <w:rFonts w:hint="eastAsia"/>
         </w:rPr>
-        <w:t>error相对大，重点解决underfit问题</w:t>
+        <w:t>error相对大，重点解决</w:t>
+      </w:r>
+      <w:proofErr w:type="spellStart"/>
+      <w:r>
+        <w:rPr>
+          <w:rFonts w:hint="eastAsia"/>
+        </w:rPr>
+        <w:t>underfit</w:t>
+      </w:r>
+      <w:proofErr w:type="spellEnd"/>
+      <w:r>
+        <w:rPr>
+          <w:rFonts w:hint="eastAsia"/>
+        </w:rPr>
+        <w:t>问题</w:t>
       </w:r>
       <w:r>
         <w:rPr>
@@ -1776,7 +1860,21 @@
         <w:rPr>
           <w:rFonts w:hint="eastAsia"/>
         </w:rPr>
-        <w:t>error之间的差异相对大，重点解决overfit问题</w:t>
+        <w:t>error之间的差异相对大，重点解决</w:t>
+      </w:r>
+      <w:proofErr w:type="spellStart"/>
+      <w:r>
+        <w:rPr>
+          <w:rFonts w:hint="eastAsia"/>
+        </w:rPr>
+        <w:t>overfit</w:t>
+      </w:r>
+      <w:proofErr w:type="spellEnd"/>
+      <w:r>
+        <w:rPr>
+          <w:rFonts w:hint="eastAsia"/>
+        </w:rPr>
+        <w:t>问题</w:t>
       </w:r>
       <w:r>
         <w:rPr>
@@ -1982,7 +2080,21 @@
         <w:rPr>
           <w:rFonts w:hint="eastAsia"/>
         </w:rPr>
-        <w:t>错误是非常鲁棒的，不需要特别修正。系统性错误才需要修正</w:t>
+        <w:t>错误是</w:t>
+      </w:r>
+      <w:proofErr w:type="gramStart"/>
+      <w:r>
+        <w:rPr>
+          <w:rFonts w:hint="eastAsia"/>
+        </w:rPr>
+        <w:t>非常</w:t>
+      </w:r>
+      <w:proofErr w:type="gramEnd"/>
+      <w:r>
+        <w:rPr>
+          <w:rFonts w:hint="eastAsia"/>
+        </w:rPr>
+        <w:t>鲁棒的，不需要特别修正。系统性错误才需要修正</w:t>
       </w:r>
     </w:p>
     <w:p>
@@ -2045,9 +2157,6 @@
           <w:ilvl w:val="0"/>
           <w:numId w:val="16"/>
         </w:numPr>
-        <w:rPr>
-          <w:rFonts w:hint="eastAsia"/>
-        </w:rPr>
       </w:pPr>
       <w:r>
         <w:rPr>
@@ -2061,28 +2170,11 @@
         <w:rPr>
           <w:rFonts w:hint="eastAsia"/>
         </w:rPr>
-        <w:t>训练集和dev集/test集失配</w:t>
-      </w:r>
-      <w:r>
-        <w:rPr>
-          <w:rFonts w:hint="eastAsia"/>
-        </w:rPr>
-        <w:t>是指：训练集数据和dev集/test集数据分布不一致。</w:t>
-      </w:r>
-    </w:p>
-    <w:p>
-      <w:pPr>
-        <w:rPr>
-          <w:rFonts w:hint="eastAsia"/>
-        </w:rPr>
-      </w:pPr>
-    </w:p>
-    <w:p>
-      <w:pPr>
-        <w:rPr>
-          <w:rFonts w:hint="eastAsia"/>
-        </w:rPr>
-      </w:pPr>
+        <w:t>训练集和dev集/test集失配是指：训练集数据和dev集/test集数据分布不一致。</w:t>
+      </w:r>
+    </w:p>
+    <w:p/>
+    <w:p>
       <w:r>
         <w:rPr>
           <w:rFonts w:hint="eastAsia"/>
@@ -2104,9 +2196,6 @@
           <w:ilvl w:val="0"/>
           <w:numId w:val="16"/>
         </w:numPr>
-        <w:rPr>
-          <w:rFonts w:hint="eastAsia"/>
-        </w:rPr>
       </w:pPr>
       <w:r>
         <w:rPr>
@@ -2116,11 +2205,6 @@
       </w:r>
     </w:p>
     <w:p>
-      <w:pPr>
-        <w:rPr>
-          <w:rFonts w:hint="eastAsia"/>
-        </w:rPr>
-      </w:pPr>
       <w:r>
         <w:rPr>
           <w:rFonts w:hint="eastAsia"/>
@@ -2129,11 +2213,6 @@
       </w:r>
     </w:p>
     <w:p>
-      <w:pPr>
-        <w:rPr>
-          <w:rFonts w:hint="eastAsia"/>
-        </w:rPr>
-      </w:pPr>
       <w:r>
         <w:rPr>
           <w:rFonts w:hint="eastAsia"/>
@@ -2271,13 +2350,7 @@
         <w:t>Same distribution as training set, but not used for training</w:t>
       </w:r>
     </w:p>
-    <w:p>
-      <w:pPr>
-        <w:rPr>
-          <w:rFonts w:hint="eastAsia"/>
-        </w:rPr>
-      </w:pPr>
-    </w:p>
+    <w:p/>
     <w:p>
       <w:r>
         <w:rPr>
@@ -2402,7 +2475,21 @@
         <w:rPr>
           <w:rFonts w:hint="eastAsia"/>
         </w:rPr>
-        <w:t>，注意考虑数据的代表性（是否只是代表了可能数据的一小部分）</w:t>
+        <w:t>，注意考虑数据的代表性（是否只是代表了可能数据的</w:t>
+      </w:r>
+      <w:proofErr w:type="gramStart"/>
+      <w:r>
+        <w:rPr>
+          <w:rFonts w:hint="eastAsia"/>
+        </w:rPr>
+        <w:t>一</w:t>
+      </w:r>
+      <w:proofErr w:type="gramEnd"/>
+      <w:r>
+        <w:rPr>
+          <w:rFonts w:hint="eastAsia"/>
+        </w:rPr>
+        <w:t>小部分）</w:t>
       </w:r>
     </w:p>
     <w:p>
@@ -2524,13 +2611,7 @@
         <w:t>A的底层属性可以用于训练B</w:t>
       </w:r>
     </w:p>
-    <w:p>
-      <w:pPr>
-        <w:rPr>
-          <w:rFonts w:hint="eastAsia"/>
-        </w:rPr>
-      </w:pPr>
-    </w:p>
+    <w:p/>
     <w:p>
       <w:r>
         <w:rPr>
@@ -2810,6 +2891,43 @@
         </w:drawing>
       </w:r>
     </w:p>
+    <w:p>
+      <w:r>
+        <w:rPr>
+          <w:rFonts w:hint="eastAsia"/>
+        </w:rPr>
+        <w:t>与</w:t>
+      </w:r>
+      <w:proofErr w:type="spellStart"/>
+      <w:r>
+        <w:rPr>
+          <w:rFonts w:hint="eastAsia"/>
+        </w:rPr>
+        <w:t>softmax</w:t>
+      </w:r>
+      <w:proofErr w:type="spellEnd"/>
+      <w:r>
+        <w:rPr>
+          <w:rFonts w:hint="eastAsia"/>
+        </w:rPr>
+        <w:t>的区别：</w:t>
+      </w:r>
+      <w:proofErr w:type="spellStart"/>
+      <w:r>
+        <w:rPr>
+          <w:rFonts w:hint="eastAsia"/>
+        </w:rPr>
+        <w:t>softmax</w:t>
+      </w:r>
+      <w:proofErr w:type="spellEnd"/>
+      <w:r>
+        <w:rPr>
+          <w:rFonts w:hint="eastAsia"/>
+        </w:rPr>
+        <w:t>多个输出中只有一个是有效的，猫和狗只能是一个；多任务输出中可以多个有效，一张图里可以有停止标志，也可以同时有红灯。</w:t>
+      </w:r>
+    </w:p>
+    <w:p/>
     <w:p>
       <w:r>
         <w:rPr>
@@ -2873,10 +2991,75 @@
         <w:rPr>
           <w:rFonts w:hint="eastAsia"/>
         </w:rPr>
-        <w:t>另外，cost函数也被设计为，即使某些标签为空也不影响cost函数的计算。</w:t>
-      </w:r>
-    </w:p>
-    <w:p/>
+        <w:t>另外，cost函数也被设计为，即使某些标签为空</w:t>
+      </w:r>
+      <w:r>
+        <w:rPr>
+          <w:rFonts w:hint="eastAsia"/>
+        </w:rPr>
+        <w:t>（</w:t>
+      </w:r>
+      <w:r>
+        <w:rPr>
+          <w:noProof/>
+        </w:rPr>
+        <w:drawing>
+          <wp:inline distT="0" distB="0" distL="0" distR="0">
+            <wp:extent cx="285790" cy="1019317"/>
+            <wp:effectExtent l="0" t="0" r="0" b="0"/>
+            <wp:docPr id="12" name="图片 12"/>
+            <wp:cNvGraphicFramePr>
+              <a:graphicFrameLocks xmlns:a="http://schemas.openxmlformats.org/drawingml/2006/main" noChangeAspect="1"/>
+            </wp:cNvGraphicFramePr>
+            <a:graphic xmlns:a="http://schemas.openxmlformats.org/drawingml/2006/main">
+              <a:graphicData uri="http://schemas.openxmlformats.org/drawingml/2006/picture">
+                <pic:pic xmlns:pic="http://schemas.openxmlformats.org/drawingml/2006/picture">
+                  <pic:nvPicPr>
+                    <pic:cNvPr id="12" name="F1C37D6.tmp"/>
+                    <pic:cNvPicPr/>
+                  </pic:nvPicPr>
+                  <pic:blipFill>
+                    <a:blip r:embed="rId18">
+                      <a:extLst>
+                        <a:ext uri="{28A0092B-C50C-407E-A947-70E740481C1C}">
+                          <a14:useLocalDpi xmlns:a14="http://schemas.microsoft.com/office/drawing/2010/main" val="0"/>
+                        </a:ext>
+                      </a:extLst>
+                    </a:blip>
+                    <a:stretch>
+                      <a:fillRect/>
+                    </a:stretch>
+                  </pic:blipFill>
+                  <pic:spPr>
+                    <a:xfrm>
+                      <a:off x="0" y="0"/>
+                      <a:ext cx="285790" cy="1019317"/>
+                    </a:xfrm>
+                    <a:prstGeom prst="rect">
+                      <a:avLst/>
+                    </a:prstGeom>
+                  </pic:spPr>
+                </pic:pic>
+              </a:graphicData>
+            </a:graphic>
+          </wp:inline>
+        </w:drawing>
+      </w:r>
+      <w:r>
+        <w:rPr>
+          <w:rFonts w:hint="eastAsia"/>
+        </w:rPr>
+        <w:t>）</w:t>
+      </w:r>
+      <w:bookmarkStart w:id="0" w:name="_GoBack"/>
+      <w:bookmarkEnd w:id="0"/>
+      <w:r>
+        <w:rPr>
+          <w:rFonts w:hint="eastAsia"/>
+        </w:rPr>
+        <w:t>也不影响cost函数的计算。</w:t>
+      </w:r>
+    </w:p>
     <w:p>
       <w:pPr>
         <w:pStyle w:val="1"/>
@@ -2918,7 +3101,7 @@
                     <pic:cNvPicPr/>
                   </pic:nvPicPr>
                   <pic:blipFill>
-                    <a:blip r:embed="rId18">
+                    <a:blip r:embed="rId19">
                       <a:extLst>
                         <a:ext uri="{28A0092B-C50C-407E-A947-70E740481C1C}">
                           <a14:useLocalDpi xmlns:a14="http://schemas.microsoft.com/office/drawing/2010/main" val="0"/>
@@ -2951,18 +3134,24 @@
         <w:rPr>
           <w:rFonts w:hint="eastAsia"/>
         </w:rPr>
-        <w:t>要使用端到端系统，最关键是要有足够多的数据可进行训练。</w:t>
-      </w:r>
-    </w:p>
-    <w:p>
-      <w:pPr>
-        <w:rPr>
-          <w:rFonts w:hint="eastAsia"/>
-        </w:rPr>
-      </w:pPr>
-      <w:bookmarkStart w:id="0" w:name="_GoBack"/>
-      <w:bookmarkEnd w:id="0"/>
-    </w:p>
+        <w:t>要使用端到端系统，</w:t>
+      </w:r>
+      <w:proofErr w:type="gramStart"/>
+      <w:r>
+        <w:rPr>
+          <w:rFonts w:hint="eastAsia"/>
+        </w:rPr>
+        <w:t>最</w:t>
+      </w:r>
+      <w:proofErr w:type="gramEnd"/>
+      <w:r>
+        <w:rPr>
+          <w:rFonts w:hint="eastAsia"/>
+        </w:rPr>
+        <w:t>关键是要有足够多的数据可进行训练。</w:t>
+      </w:r>
+    </w:p>
+    <w:p/>
     <w:sectPr>
       <w:pgSz w:w="11906" w:h="16838"/>
       <w:pgMar w:top="1440" w:right="1800" w:bottom="1440" w:left="1800" w:header="851" w:footer="992" w:gutter="0"/>
@@ -5669,6 +5858,7 @@
   <w:style w:type="character" w:default="1" w:styleId="a0">
     <w:name w:val="Default Paragraph Font"/>
     <w:uiPriority w:val="1"/>
+    <w:semiHidden/>
     <w:unhideWhenUsed/>
   </w:style>
   <w:style w:type="table" w:default="1" w:styleId="a1">

</xml_diff>